<commit_message>
added hire_date to instructor
</commit_message>
<xml_diff>
--- a/design/Mapping.docx
+++ b/design/Mapping.docx
@@ -1,6 +1,6 @@
 
 <file path=word/document.xml><?xml version="1.0" encoding="utf-8"?>
-<w:document xmlns:wpc="http://schemas.microsoft.com/office/word/2010/wordprocessingCanvas" xmlns:cx="http://schemas.microsoft.com/office/drawing/2014/chartex" xmlns:cx1="http://schemas.microsoft.com/office/drawing/2015/9/8/chartex" xmlns:cx2="http://schemas.microsoft.com/office/drawing/2015/10/21/chartex" xmlns:cx3="http://schemas.microsoft.com/office/drawing/2016/5/9/chartex" xmlns:cx4="http://schemas.microsoft.com/office/drawing/2016/5/10/chartex" xmlns:cx5="http://schemas.microsoft.com/office/drawing/2016/5/11/chartex" xmlns:cx6="http://schemas.microsoft.com/office/drawing/2016/5/12/chartex" xmlns:cx7="http://schemas.microsoft.com/office/drawing/2016/5/13/chartex" xmlns:cx8="http://schemas.microsoft.com/office/drawing/2016/5/14/chartex" xmlns:mc="http://schemas.openxmlformats.org/markup-compatibility/2006" xmlns:aink="http://schemas.microsoft.com/office/drawing/2016/ink" xmlns:am3d="http://schemas.microsoft.com/office/drawing/2017/model3d" xmlns:o="urn:schemas-microsoft-com:office:office" xmlns:r="http://schemas.openxmlformats.org/officeDocument/2006/relationships" xmlns:m="http://schemas.openxmlformats.org/officeDocument/2006/math" xmlns:v="urn:schemas-microsoft-com:vml" xmlns:wp14="http://schemas.microsoft.com/office/word/2010/wordprocessingDrawing" xmlns:wp="http://schemas.openxmlformats.org/drawingml/2006/wordprocessingDrawing" xmlns:w10="urn:schemas-microsoft-com:office:word" xmlns:w="http://schemas.openxmlformats.org/wordprocessingml/2006/main" xmlns:w14="http://schemas.microsoft.com/office/word/2010/wordml" xmlns:w15="http://schemas.microsoft.com/office/word/2012/wordml" xmlns:w16cex="http://schemas.microsoft.com/office/word/2018/wordml/cex" xmlns:w16cid="http://schemas.microsoft.com/office/word/2016/wordml/cid" xmlns:w16="http://schemas.microsoft.com/office/word/2018/wordml" xmlns:w16sdtdh="http://schemas.microsoft.com/office/word/2020/wordml/sdtdatahash" xmlns:w16se="http://schemas.microsoft.com/office/word/2015/wordml/symex" xmlns:wpg="http://schemas.microsoft.com/office/word/2010/wordprocessingGroup" xmlns:wpi="http://schemas.microsoft.com/office/word/2010/wordprocessingInk" xmlns:wne="http://schemas.microsoft.com/office/word/2006/wordml" xmlns:wps="http://schemas.microsoft.com/office/word/2010/wordprocessingShape" mc:Ignorable="w14 w15 w16se w16cid w16 w16cex w16sdtdh wp14">
+<w:document xmlns:wpc="http://schemas.microsoft.com/office/word/2010/wordprocessingCanvas" xmlns:cx="http://schemas.microsoft.com/office/drawing/2014/chartex" xmlns:cx1="http://schemas.microsoft.com/office/drawing/2015/9/8/chartex" xmlns:mc="http://schemas.openxmlformats.org/markup-compatibility/2006" xmlns:o="urn:schemas-microsoft-com:office:office" xmlns:r="http://schemas.openxmlformats.org/officeDocument/2006/relationships" xmlns:m="http://schemas.openxmlformats.org/officeDocument/2006/math" xmlns:v="urn:schemas-microsoft-com:vml" xmlns:wp14="http://schemas.microsoft.com/office/word/2010/wordprocessingDrawing" xmlns:wp="http://schemas.openxmlformats.org/drawingml/2006/wordprocessingDrawing" xmlns:w10="urn:schemas-microsoft-com:office:word" xmlns:w="http://schemas.openxmlformats.org/wordprocessingml/2006/main" xmlns:w14="http://schemas.microsoft.com/office/word/2010/wordml" xmlns:w15="http://schemas.microsoft.com/office/word/2012/wordml" xmlns:w16se="http://schemas.microsoft.com/office/word/2015/wordml/symex" xmlns:wpg="http://schemas.microsoft.com/office/word/2010/wordprocessingGroup" xmlns:wpi="http://schemas.microsoft.com/office/word/2010/wordprocessingInk" xmlns:wne="http://schemas.microsoft.com/office/word/2006/wordml" xmlns:wps="http://schemas.microsoft.com/office/word/2010/wordprocessingShape" mc:Ignorable="w14 w15 w16se wp14">
   <w:body>
     <w:p>
       <w:pPr>
@@ -299,11 +299,289 @@
           <w:szCs w:val="28"/>
           <w:u w:val="single"/>
         </w:rPr>
+        <w:t>ins_id</w:t>
+      </w:r>
+      <w:r>
+        <w:rPr>
+          <w:sz w:val="28"/>
+          <w:szCs w:val="28"/>
+        </w:rPr>
+        <w:t>, salary, degree</w:t>
+      </w:r>
+      <w:r>
+        <w:rPr>
+          <w:sz w:val="28"/>
+          <w:szCs w:val="28"/>
+        </w:rPr>
+        <w:t xml:space="preserve">, </w:t>
+      </w:r>
+      <w:r>
+        <w:rPr>
+          <w:sz w:val="28"/>
+          <w:szCs w:val="28"/>
+        </w:rPr>
+        <w:t xml:space="preserve">hire_date, </w:t>
+      </w:r>
+      <w:r>
+        <w:rPr>
+          <w:color w:val="FF0000"/>
+          <w:sz w:val="28"/>
+          <w:szCs w:val="28"/>
+        </w:rPr>
+        <w:t>dept_id</w:t>
+      </w:r>
+      <w:bookmarkStart w:id="0" w:name="_GoBack"/>
+      <w:bookmarkEnd w:id="0"/>
+      <w:r>
+        <w:rPr>
+          <w:sz w:val="28"/>
+          <w:szCs w:val="28"/>
+        </w:rPr>
+        <w:t>]</w:t>
+      </w:r>
+    </w:p>
+    <w:p>
+      <w:pPr>
+        <w:ind w:left="540"/>
+        <w:rPr>
+          <w:sz w:val="28"/>
+          <w:szCs w:val="28"/>
+          <w:rtl/>
+        </w:rPr>
+      </w:pPr>
+    </w:p>
+    <w:p>
+      <w:pPr>
+        <w:ind w:left="540"/>
+        <w:rPr>
+          <w:sz w:val="28"/>
+          <w:szCs w:val="28"/>
+        </w:rPr>
+      </w:pPr>
+      <w:r>
+        <w:rPr>
+          <w:b/>
+          <w:bCs/>
+          <w:sz w:val="28"/>
+          <w:szCs w:val="28"/>
+        </w:rPr>
+        <w:t>Course</w:t>
+      </w:r>
+      <w:r>
+        <w:rPr>
+          <w:sz w:val="28"/>
+          <w:szCs w:val="28"/>
+        </w:rPr>
+        <w:t xml:space="preserve"> [</w:t>
+      </w:r>
+      <w:r>
+        <w:rPr>
+          <w:color w:val="0070C0"/>
+          <w:sz w:val="28"/>
+          <w:szCs w:val="28"/>
+          <w:u w:val="single"/>
+        </w:rPr>
+        <w:t>c</w:t>
+      </w:r>
+      <w:r>
+        <w:rPr>
+          <w:color w:val="0070C0"/>
+          <w:sz w:val="28"/>
+          <w:szCs w:val="28"/>
+          <w:u w:val="single"/>
+        </w:rPr>
+        <w:t>rs</w:t>
+      </w:r>
+      <w:r>
+        <w:rPr>
+          <w:color w:val="0070C0"/>
+          <w:sz w:val="28"/>
+          <w:szCs w:val="28"/>
+          <w:u w:val="single"/>
+        </w:rPr>
+        <w:t>_id</w:t>
+      </w:r>
+      <w:r>
+        <w:rPr>
+          <w:sz w:val="28"/>
+          <w:szCs w:val="28"/>
+        </w:rPr>
+        <w:t>, c</w:t>
+      </w:r>
+      <w:r>
+        <w:rPr>
+          <w:sz w:val="28"/>
+          <w:szCs w:val="28"/>
+        </w:rPr>
+        <w:t>rs</w:t>
+      </w:r>
+      <w:r>
+        <w:rPr>
+          <w:sz w:val="28"/>
+          <w:szCs w:val="28"/>
+        </w:rPr>
+        <w:t>_name]</w:t>
+      </w:r>
+    </w:p>
+    <w:p>
+      <w:pPr>
+        <w:ind w:left="540"/>
+        <w:rPr>
+          <w:sz w:val="28"/>
+          <w:szCs w:val="28"/>
+        </w:rPr>
+      </w:pPr>
+    </w:p>
+    <w:p>
+      <w:pPr>
+        <w:ind w:left="540"/>
+        <w:rPr>
+          <w:sz w:val="28"/>
+          <w:szCs w:val="28"/>
+        </w:rPr>
+      </w:pPr>
+      <w:r>
+        <w:rPr>
+          <w:b/>
+          <w:bCs/>
+          <w:sz w:val="28"/>
+          <w:szCs w:val="28"/>
+        </w:rPr>
+        <w:t>Course_Attendance</w:t>
+      </w:r>
+      <w:r>
+        <w:rPr>
+          <w:sz w:val="28"/>
+          <w:szCs w:val="28"/>
+        </w:rPr>
+        <w:t xml:space="preserve"> [</w:t>
+      </w:r>
+      <w:r>
+        <w:rPr>
+          <w:color w:val="ED7D31" w:themeColor="accent2"/>
+          <w:sz w:val="28"/>
+          <w:szCs w:val="28"/>
+          <w:u w:val="single"/>
+        </w:rPr>
+        <w:t>c</w:t>
+      </w:r>
+      <w:r>
+        <w:rPr>
+          <w:color w:val="ED7D31" w:themeColor="accent2"/>
+          <w:sz w:val="28"/>
+          <w:szCs w:val="28"/>
+          <w:u w:val="single"/>
+        </w:rPr>
+        <w:t>rs</w:t>
+      </w:r>
+      <w:r>
+        <w:rPr>
+          <w:color w:val="ED7D31" w:themeColor="accent2"/>
+          <w:sz w:val="28"/>
+          <w:szCs w:val="28"/>
+          <w:u w:val="single"/>
+        </w:rPr>
+        <w:t>_id, s</w:t>
+      </w:r>
+      <w:r>
+        <w:rPr>
+          <w:color w:val="ED7D31" w:themeColor="accent2"/>
+          <w:sz w:val="28"/>
+          <w:szCs w:val="28"/>
+          <w:u w:val="single"/>
+        </w:rPr>
+        <w:t>td</w:t>
+      </w:r>
+      <w:r>
+        <w:rPr>
+          <w:color w:val="ED7D31" w:themeColor="accent2"/>
+          <w:sz w:val="28"/>
+          <w:szCs w:val="28"/>
+          <w:u w:val="single"/>
+        </w:rPr>
+        <w:t>_id, ins_id</w:t>
+      </w:r>
+      <w:r>
+        <w:rPr>
+          <w:sz w:val="28"/>
+          <w:szCs w:val="28"/>
+        </w:rPr>
+        <w:t>, grade]</w:t>
+      </w:r>
+    </w:p>
+    <w:p>
+      <w:pPr>
+        <w:ind w:left="540"/>
+        <w:rPr>
+          <w:sz w:val="28"/>
+          <w:szCs w:val="28"/>
+          <w:rtl/>
+        </w:rPr>
+      </w:pPr>
+    </w:p>
+    <w:p>
+      <w:pPr>
+        <w:ind w:left="540"/>
+        <w:rPr>
+          <w:sz w:val="28"/>
+          <w:szCs w:val="28"/>
+        </w:rPr>
+      </w:pPr>
+      <w:r>
+        <w:rPr>
+          <w:b/>
+          <w:bCs/>
+          <w:sz w:val="28"/>
+          <w:szCs w:val="28"/>
+        </w:rPr>
+        <w:t>Ins_Course</w:t>
+      </w:r>
+      <w:r>
+        <w:rPr>
+          <w:sz w:val="28"/>
+          <w:szCs w:val="28"/>
+        </w:rPr>
+        <w:t xml:space="preserve"> [</w:t>
+      </w:r>
+      <w:r>
+        <w:rPr>
+          <w:color w:val="C45911" w:themeColor="accent2" w:themeShade="BF"/>
+          <w:sz w:val="28"/>
+          <w:szCs w:val="28"/>
+          <w:u w:val="single"/>
+        </w:rPr>
+        <w:t>c</w:t>
+      </w:r>
+      <w:r>
+        <w:rPr>
+          <w:color w:val="C45911" w:themeColor="accent2" w:themeShade="BF"/>
+          <w:sz w:val="28"/>
+          <w:szCs w:val="28"/>
+          <w:u w:val="single"/>
+        </w:rPr>
+        <w:t>rs</w:t>
+      </w:r>
+      <w:r>
+        <w:rPr>
+          <w:color w:val="C45911" w:themeColor="accent2" w:themeShade="BF"/>
+          <w:sz w:val="28"/>
+          <w:szCs w:val="28"/>
+          <w:u w:val="single"/>
+        </w:rPr>
+        <w:t xml:space="preserve">_id, </w:t>
+      </w:r>
+      <w:r>
+        <w:rPr>
+          <w:color w:val="C45911" w:themeColor="accent2" w:themeShade="BF"/>
+          <w:sz w:val="28"/>
+          <w:szCs w:val="28"/>
+          <w:u w:val="single"/>
+        </w:rPr>
         <w:t>ins</w:t>
       </w:r>
       <w:r>
         <w:rPr>
-          <w:color w:val="0070C0"/>
+          <w:color w:val="C45911" w:themeColor="accent2" w:themeShade="BF"/>
           <w:sz w:val="28"/>
           <w:szCs w:val="28"/>
           <w:u w:val="single"/>
@@ -315,7 +593,120 @@
           <w:sz w:val="28"/>
           <w:szCs w:val="28"/>
         </w:rPr>
-        <w:t>, salary, degree</w:t>
+        <w:t xml:space="preserve">, evaluation, </w:t>
+      </w:r>
+      <w:r>
+        <w:rPr>
+          <w:color w:val="FF0000"/>
+          <w:sz w:val="28"/>
+          <w:szCs w:val="28"/>
+        </w:rPr>
+        <w:t>d</w:t>
+      </w:r>
+      <w:r>
+        <w:rPr>
+          <w:color w:val="FF0000"/>
+          <w:sz w:val="28"/>
+          <w:szCs w:val="28"/>
+        </w:rPr>
+        <w:t>ept</w:t>
+      </w:r>
+      <w:r>
+        <w:rPr>
+          <w:color w:val="FF0000"/>
+          <w:sz w:val="28"/>
+          <w:szCs w:val="28"/>
+        </w:rPr>
+        <w:t>_id</w:t>
+      </w:r>
+      <w:r>
+        <w:rPr>
+          <w:sz w:val="28"/>
+          <w:szCs w:val="28"/>
+        </w:rPr>
+        <w:t>]</w:t>
+      </w:r>
+    </w:p>
+    <w:p>
+      <w:pPr>
+        <w:ind w:left="540"/>
+        <w:rPr>
+          <w:sz w:val="28"/>
+          <w:szCs w:val="28"/>
+        </w:rPr>
+      </w:pPr>
+    </w:p>
+    <w:p>
+      <w:pPr>
+        <w:ind w:left="540"/>
+        <w:rPr>
+          <w:sz w:val="28"/>
+          <w:szCs w:val="28"/>
+        </w:rPr>
+      </w:pPr>
+      <w:r>
+        <w:rPr>
+          <w:b/>
+          <w:bCs/>
+          <w:sz w:val="28"/>
+          <w:szCs w:val="28"/>
+        </w:rPr>
+        <w:t>Department</w:t>
+      </w:r>
+      <w:r>
+        <w:rPr>
+          <w:sz w:val="28"/>
+          <w:szCs w:val="28"/>
+        </w:rPr>
+        <w:t xml:space="preserve"> [</w:t>
+      </w:r>
+      <w:r>
+        <w:rPr>
+          <w:color w:val="0070C0"/>
+          <w:sz w:val="28"/>
+          <w:szCs w:val="28"/>
+          <w:u w:val="single"/>
+        </w:rPr>
+        <w:t>d</w:t>
+      </w:r>
+      <w:r>
+        <w:rPr>
+          <w:color w:val="0070C0"/>
+          <w:sz w:val="28"/>
+          <w:szCs w:val="28"/>
+          <w:u w:val="single"/>
+        </w:rPr>
+        <w:t>ept</w:t>
+      </w:r>
+      <w:r>
+        <w:rPr>
+          <w:color w:val="0070C0"/>
+          <w:sz w:val="28"/>
+          <w:szCs w:val="28"/>
+          <w:u w:val="single"/>
+        </w:rPr>
+        <w:t>_id</w:t>
+      </w:r>
+      <w:r>
+        <w:rPr>
+          <w:sz w:val="28"/>
+          <w:szCs w:val="28"/>
+        </w:rPr>
+        <w:t>, d</w:t>
+      </w:r>
+      <w:r>
+        <w:rPr>
+          <w:sz w:val="28"/>
+          <w:szCs w:val="28"/>
+        </w:rPr>
+        <w:t>ept</w:t>
+      </w:r>
+      <w:r>
+        <w:rPr>
+          <w:sz w:val="28"/>
+          <w:szCs w:val="28"/>
+        </w:rPr>
+        <w:t>_name</w:t>
       </w:r>
       <w:r>
         <w:rPr>
@@ -330,7 +721,7 @@
           <w:sz w:val="28"/>
           <w:szCs w:val="28"/>
         </w:rPr>
-        <w:t>dept_id</w:t>
+        <w:t>mgr_id</w:t>
       </w:r>
       <w:r>
         <w:rPr>
@@ -344,29 +735,27 @@
       <w:pPr>
         <w:ind w:left="540"/>
         <w:rPr>
-          <w:rFonts w:hint="cs"/>
-          <w:sz w:val="28"/>
-          <w:szCs w:val="28"/>
-          <w:rtl/>
-        </w:rPr>
-      </w:pPr>
-    </w:p>
-    <w:p>
-      <w:pPr>
-        <w:ind w:left="540"/>
-        <w:rPr>
-          <w:sz w:val="28"/>
-          <w:szCs w:val="28"/>
-        </w:rPr>
-      </w:pPr>
-      <w:r>
-        <w:rPr>
-          <w:b/>
-          <w:bCs/>
-          <w:sz w:val="28"/>
-          <w:szCs w:val="28"/>
-        </w:rPr>
-        <w:t>Course</w:t>
+          <w:sz w:val="28"/>
+          <w:szCs w:val="28"/>
+        </w:rPr>
+      </w:pPr>
+    </w:p>
+    <w:p>
+      <w:pPr>
+        <w:ind w:left="540"/>
+        <w:rPr>
+          <w:sz w:val="28"/>
+          <w:szCs w:val="28"/>
+        </w:rPr>
+      </w:pPr>
+      <w:r>
+        <w:rPr>
+          <w:b/>
+          <w:bCs/>
+          <w:sz w:val="28"/>
+          <w:szCs w:val="28"/>
+        </w:rPr>
+        <w:t>Topic</w:t>
       </w:r>
       <w:r>
         <w:rPr>
@@ -382,23 +771,75 @@
           <w:szCs w:val="28"/>
           <w:u w:val="single"/>
         </w:rPr>
+        <w:t>t</w:t>
+      </w:r>
+      <w:r>
+        <w:rPr>
+          <w:color w:val="0070C0"/>
+          <w:sz w:val="28"/>
+          <w:szCs w:val="28"/>
+          <w:u w:val="single"/>
+        </w:rPr>
+        <w:t>op</w:t>
+      </w:r>
+      <w:r>
+        <w:rPr>
+          <w:color w:val="0070C0"/>
+          <w:sz w:val="28"/>
+          <w:szCs w:val="28"/>
+          <w:u w:val="single"/>
+        </w:rPr>
+        <w:t>_id</w:t>
+      </w:r>
+      <w:r>
+        <w:rPr>
+          <w:sz w:val="28"/>
+          <w:szCs w:val="28"/>
+        </w:rPr>
+        <w:t>, t</w:t>
+      </w:r>
+      <w:r>
+        <w:rPr>
+          <w:sz w:val="28"/>
+          <w:szCs w:val="28"/>
+        </w:rPr>
+        <w:t>op</w:t>
+      </w:r>
+      <w:r>
+        <w:rPr>
+          <w:sz w:val="28"/>
+          <w:szCs w:val="28"/>
+        </w:rPr>
+        <w:t>_name</w:t>
+      </w:r>
+      <w:r>
+        <w:rPr>
+          <w:sz w:val="28"/>
+          <w:szCs w:val="28"/>
+        </w:rPr>
+        <w:t xml:space="preserve">, </w:t>
+      </w:r>
+      <w:r>
+        <w:rPr>
+          <w:color w:val="FF0000"/>
+          <w:sz w:val="28"/>
+          <w:szCs w:val="28"/>
+        </w:rPr>
         <w:t>c</w:t>
       </w:r>
       <w:r>
         <w:rPr>
-          <w:color w:val="0070C0"/>
-          <w:sz w:val="28"/>
-          <w:szCs w:val="28"/>
-          <w:u w:val="single"/>
+          <w:color w:val="FF0000"/>
+          <w:sz w:val="28"/>
+          <w:szCs w:val="28"/>
         </w:rPr>
         <w:t>rs</w:t>
       </w:r>
       <w:r>
         <w:rPr>
-          <w:color w:val="0070C0"/>
-          <w:sz w:val="28"/>
-          <w:szCs w:val="28"/>
-          <w:u w:val="single"/>
+          <w:color w:val="FF0000"/>
+          <w:sz w:val="28"/>
+          <w:szCs w:val="28"/>
         </w:rPr>
         <w:t>_id</w:t>
       </w:r>
@@ -407,10 +848,101 @@
           <w:sz w:val="28"/>
           <w:szCs w:val="28"/>
         </w:rPr>
-        <w:t>, c</w:t>
-      </w:r>
-      <w:r>
-        <w:rPr>
+        <w:t>]</w:t>
+      </w:r>
+    </w:p>
+    <w:p>
+      <w:pPr>
+        <w:ind w:left="540"/>
+        <w:rPr>
+          <w:sz w:val="28"/>
+          <w:szCs w:val="28"/>
+        </w:rPr>
+      </w:pPr>
+    </w:p>
+    <w:p>
+      <w:pPr>
+        <w:ind w:left="540"/>
+        <w:rPr>
+          <w:sz w:val="28"/>
+          <w:szCs w:val="28"/>
+        </w:rPr>
+      </w:pPr>
+      <w:r>
+        <w:rPr>
+          <w:b/>
+          <w:bCs/>
+          <w:sz w:val="28"/>
+          <w:szCs w:val="28"/>
+        </w:rPr>
+        <w:t>Exam</w:t>
+      </w:r>
+      <w:r>
+        <w:rPr>
+          <w:sz w:val="28"/>
+          <w:szCs w:val="28"/>
+        </w:rPr>
+        <w:t xml:space="preserve"> [</w:t>
+      </w:r>
+      <w:r>
+        <w:rPr>
+          <w:color w:val="0070C0"/>
+          <w:sz w:val="28"/>
+          <w:szCs w:val="28"/>
+          <w:u w:val="single"/>
+        </w:rPr>
+        <w:t>e</w:t>
+      </w:r>
+      <w:r>
+        <w:rPr>
+          <w:color w:val="0070C0"/>
+          <w:sz w:val="28"/>
+          <w:szCs w:val="28"/>
+          <w:u w:val="single"/>
+        </w:rPr>
+        <w:t>x</w:t>
+      </w:r>
+      <w:r>
+        <w:rPr>
+          <w:color w:val="0070C0"/>
+          <w:sz w:val="28"/>
+          <w:szCs w:val="28"/>
+          <w:u w:val="single"/>
+        </w:rPr>
+        <w:t>_id</w:t>
+      </w:r>
+      <w:r>
+        <w:rPr>
+          <w:sz w:val="28"/>
+          <w:szCs w:val="28"/>
+        </w:rPr>
+        <w:t xml:space="preserve">, </w:t>
+      </w:r>
+      <w:r>
+        <w:rPr>
+          <w:sz w:val="28"/>
+          <w:szCs w:val="28"/>
+        </w:rPr>
+        <w:t>date</w:t>
+      </w:r>
+      <w:r>
+        <w:rPr>
+          <w:sz w:val="28"/>
+          <w:szCs w:val="28"/>
+        </w:rPr>
+        <w:t xml:space="preserve">, </w:t>
+      </w:r>
+      <w:r>
+        <w:rPr>
+          <w:color w:val="FF0000"/>
+          <w:sz w:val="28"/>
+          <w:szCs w:val="28"/>
+        </w:rPr>
+        <w:t>c</w:t>
+      </w:r>
+      <w:r>
+        <w:rPr>
+          <w:color w:val="FF0000"/>
           <w:sz w:val="28"/>
           <w:szCs w:val="28"/>
         </w:rPr>
@@ -418,37 +950,54 @@
       </w:r>
       <w:r>
         <w:rPr>
-          <w:sz w:val="28"/>
-          <w:szCs w:val="28"/>
-        </w:rPr>
-        <w:t>_name]</w:t>
-      </w:r>
-    </w:p>
-    <w:p>
-      <w:pPr>
-        <w:ind w:left="540"/>
-        <w:rPr>
-          <w:sz w:val="28"/>
-          <w:szCs w:val="28"/>
-        </w:rPr>
-      </w:pPr>
-    </w:p>
-    <w:p>
-      <w:pPr>
-        <w:ind w:left="540"/>
-        <w:rPr>
-          <w:sz w:val="28"/>
-          <w:szCs w:val="28"/>
-        </w:rPr>
-      </w:pPr>
-      <w:r>
-        <w:rPr>
-          <w:b/>
-          <w:bCs/>
-          <w:sz w:val="28"/>
-          <w:szCs w:val="28"/>
-        </w:rPr>
-        <w:t>Course_Attendance</w:t>
+          <w:color w:val="FF0000"/>
+          <w:sz w:val="28"/>
+          <w:szCs w:val="28"/>
+        </w:rPr>
+        <w:t>_id</w:t>
+      </w:r>
+      <w:r>
+        <w:rPr>
+          <w:sz w:val="28"/>
+          <w:szCs w:val="28"/>
+        </w:rPr>
+        <w:t>]</w:t>
+      </w:r>
+    </w:p>
+    <w:p>
+      <w:pPr>
+        <w:ind w:left="540"/>
+        <w:rPr>
+          <w:sz w:val="28"/>
+          <w:szCs w:val="28"/>
+        </w:rPr>
+      </w:pPr>
+    </w:p>
+    <w:p>
+      <w:pPr>
+        <w:ind w:left="540"/>
+        <w:rPr>
+          <w:sz w:val="28"/>
+          <w:szCs w:val="28"/>
+        </w:rPr>
+      </w:pPr>
+      <w:r>
+        <w:rPr>
+          <w:b/>
+          <w:bCs/>
+          <w:sz w:val="28"/>
+          <w:szCs w:val="28"/>
+        </w:rPr>
+        <w:t>Exam</w:t>
+      </w:r>
+      <w:r>
+        <w:rPr>
+          <w:b/>
+          <w:bCs/>
+          <w:sz w:val="28"/>
+          <w:szCs w:val="28"/>
+        </w:rPr>
+        <w:t>_Question</w:t>
       </w:r>
       <w:r>
         <w:rPr>
@@ -464,7 +1013,7 @@
           <w:szCs w:val="28"/>
           <w:u w:val="single"/>
         </w:rPr>
-        <w:t>c</w:t>
+        <w:t>e</w:t>
       </w:r>
       <w:r>
         <w:rPr>
@@ -473,7 +1022,7 @@
           <w:szCs w:val="28"/>
           <w:u w:val="single"/>
         </w:rPr>
-        <w:t>rs</w:t>
+        <w:t>x</w:t>
       </w:r>
       <w:r>
         <w:rPr>
@@ -482,566 +1031,7 @@
           <w:szCs w:val="28"/>
           <w:u w:val="single"/>
         </w:rPr>
-        <w:t>_id, s</w:t>
-      </w:r>
-      <w:r>
-        <w:rPr>
-          <w:color w:val="ED7D31" w:themeColor="accent2"/>
-          <w:sz w:val="28"/>
-          <w:szCs w:val="28"/>
-          <w:u w:val="single"/>
-        </w:rPr>
-        <w:t>td</w:t>
-      </w:r>
-      <w:r>
-        <w:rPr>
-          <w:color w:val="ED7D31" w:themeColor="accent2"/>
-          <w:sz w:val="28"/>
-          <w:szCs w:val="28"/>
-          <w:u w:val="single"/>
-        </w:rPr>
-        <w:t>_id, ins_id</w:t>
-      </w:r>
-      <w:r>
-        <w:rPr>
-          <w:sz w:val="28"/>
-          <w:szCs w:val="28"/>
-        </w:rPr>
-        <w:t>, grade]</w:t>
-      </w:r>
-    </w:p>
-    <w:p>
-      <w:pPr>
-        <w:ind w:left="540"/>
-        <w:rPr>
-          <w:sz w:val="28"/>
-          <w:szCs w:val="28"/>
-          <w:rtl/>
-        </w:rPr>
-      </w:pPr>
-    </w:p>
-    <w:p>
-      <w:pPr>
-        <w:ind w:left="540"/>
-        <w:rPr>
-          <w:sz w:val="28"/>
-          <w:szCs w:val="28"/>
-        </w:rPr>
-      </w:pPr>
-      <w:r>
-        <w:rPr>
-          <w:b/>
-          <w:bCs/>
-          <w:sz w:val="28"/>
-          <w:szCs w:val="28"/>
-        </w:rPr>
-        <w:t>Ins_Course</w:t>
-      </w:r>
-      <w:r>
-        <w:rPr>
-          <w:sz w:val="28"/>
-          <w:szCs w:val="28"/>
-        </w:rPr>
-        <w:t xml:space="preserve"> [</w:t>
-      </w:r>
-      <w:r>
-        <w:rPr>
-          <w:color w:val="C45911" w:themeColor="accent2" w:themeShade="BF"/>
-          <w:sz w:val="28"/>
-          <w:szCs w:val="28"/>
-          <w:u w:val="single"/>
-        </w:rPr>
-        <w:t>c</w:t>
-      </w:r>
-      <w:r>
-        <w:rPr>
-          <w:color w:val="C45911" w:themeColor="accent2" w:themeShade="BF"/>
-          <w:sz w:val="28"/>
-          <w:szCs w:val="28"/>
-          <w:u w:val="single"/>
-        </w:rPr>
-        <w:t>rs</w:t>
-      </w:r>
-      <w:r>
-        <w:rPr>
-          <w:color w:val="C45911" w:themeColor="accent2" w:themeShade="BF"/>
-          <w:sz w:val="28"/>
-          <w:szCs w:val="28"/>
-          <w:u w:val="single"/>
-        </w:rPr>
-        <w:t xml:space="preserve">_id, </w:t>
-      </w:r>
-      <w:r>
-        <w:rPr>
-          <w:color w:val="C45911" w:themeColor="accent2" w:themeShade="BF"/>
-          <w:sz w:val="28"/>
-          <w:szCs w:val="28"/>
-          <w:u w:val="single"/>
-        </w:rPr>
-        <w:t>ins</w:t>
-      </w:r>
-      <w:r>
-        <w:rPr>
-          <w:color w:val="C45911" w:themeColor="accent2" w:themeShade="BF"/>
-          <w:sz w:val="28"/>
-          <w:szCs w:val="28"/>
-          <w:u w:val="single"/>
-        </w:rPr>
-        <w:t>_id</w:t>
-      </w:r>
-      <w:r>
-        <w:rPr>
-          <w:sz w:val="28"/>
-          <w:szCs w:val="28"/>
-        </w:rPr>
-        <w:t xml:space="preserve">, evaluation, </w:t>
-      </w:r>
-      <w:r>
-        <w:rPr>
-          <w:color w:val="FF0000"/>
-          <w:sz w:val="28"/>
-          <w:szCs w:val="28"/>
-        </w:rPr>
-        <w:t>d</w:t>
-      </w:r>
-      <w:r>
-        <w:rPr>
-          <w:color w:val="FF0000"/>
-          <w:sz w:val="28"/>
-          <w:szCs w:val="28"/>
-        </w:rPr>
-        <w:t>ept</w:t>
-      </w:r>
-      <w:r>
-        <w:rPr>
-          <w:color w:val="FF0000"/>
-          <w:sz w:val="28"/>
-          <w:szCs w:val="28"/>
-        </w:rPr>
-        <w:t>_id</w:t>
-      </w:r>
-      <w:r>
-        <w:rPr>
-          <w:sz w:val="28"/>
-          <w:szCs w:val="28"/>
-        </w:rPr>
-        <w:t>]</w:t>
-      </w:r>
-    </w:p>
-    <w:p>
-      <w:pPr>
-        <w:ind w:left="540"/>
-        <w:rPr>
-          <w:sz w:val="28"/>
-          <w:szCs w:val="28"/>
-        </w:rPr>
-      </w:pPr>
-    </w:p>
-    <w:p>
-      <w:pPr>
-        <w:ind w:left="540"/>
-        <w:rPr>
-          <w:sz w:val="28"/>
-          <w:szCs w:val="28"/>
-        </w:rPr>
-      </w:pPr>
-      <w:r>
-        <w:rPr>
-          <w:b/>
-          <w:bCs/>
-          <w:sz w:val="28"/>
-          <w:szCs w:val="28"/>
-        </w:rPr>
-        <w:t>Department</w:t>
-      </w:r>
-      <w:r>
-        <w:rPr>
-          <w:sz w:val="28"/>
-          <w:szCs w:val="28"/>
-        </w:rPr>
-        <w:t xml:space="preserve"> [</w:t>
-      </w:r>
-      <w:r>
-        <w:rPr>
-          <w:color w:val="0070C0"/>
-          <w:sz w:val="28"/>
-          <w:szCs w:val="28"/>
-          <w:u w:val="single"/>
-        </w:rPr>
-        <w:t>d</w:t>
-      </w:r>
-      <w:r>
-        <w:rPr>
-          <w:color w:val="0070C0"/>
-          <w:sz w:val="28"/>
-          <w:szCs w:val="28"/>
-          <w:u w:val="single"/>
-        </w:rPr>
-        <w:t>ept</w:t>
-      </w:r>
-      <w:r>
-        <w:rPr>
-          <w:color w:val="0070C0"/>
-          <w:sz w:val="28"/>
-          <w:szCs w:val="28"/>
-          <w:u w:val="single"/>
-        </w:rPr>
-        <w:t>_id</w:t>
-      </w:r>
-      <w:r>
-        <w:rPr>
-          <w:sz w:val="28"/>
-          <w:szCs w:val="28"/>
-        </w:rPr>
-        <w:t>, d</w:t>
-      </w:r>
-      <w:r>
-        <w:rPr>
-          <w:sz w:val="28"/>
-          <w:szCs w:val="28"/>
-        </w:rPr>
-        <w:t>ept</w:t>
-      </w:r>
-      <w:r>
-        <w:rPr>
-          <w:sz w:val="28"/>
-          <w:szCs w:val="28"/>
-        </w:rPr>
-        <w:t>_name</w:t>
-      </w:r>
-      <w:r>
-        <w:rPr>
-          <w:sz w:val="28"/>
-          <w:szCs w:val="28"/>
-        </w:rPr>
-        <w:t xml:space="preserve">, </w:t>
-      </w:r>
-      <w:r>
-        <w:rPr>
-          <w:color w:val="FF0000"/>
-          <w:sz w:val="28"/>
-          <w:szCs w:val="28"/>
-        </w:rPr>
-        <w:t>mgr_id</w:t>
-      </w:r>
-      <w:r>
-        <w:rPr>
-          <w:sz w:val="28"/>
-          <w:szCs w:val="28"/>
-        </w:rPr>
-        <w:t>]</w:t>
-      </w:r>
-    </w:p>
-    <w:p>
-      <w:pPr>
-        <w:ind w:left="540"/>
-        <w:rPr>
-          <w:sz w:val="28"/>
-          <w:szCs w:val="28"/>
-        </w:rPr>
-      </w:pPr>
-    </w:p>
-    <w:p>
-      <w:pPr>
-        <w:ind w:left="540"/>
-        <w:rPr>
-          <w:sz w:val="28"/>
-          <w:szCs w:val="28"/>
-        </w:rPr>
-      </w:pPr>
-      <w:r>
-        <w:rPr>
-          <w:b/>
-          <w:bCs/>
-          <w:sz w:val="28"/>
-          <w:szCs w:val="28"/>
-        </w:rPr>
-        <w:t>Topic</w:t>
-      </w:r>
-      <w:r>
-        <w:rPr>
-          <w:sz w:val="28"/>
-          <w:szCs w:val="28"/>
-        </w:rPr>
-        <w:t xml:space="preserve"> [</w:t>
-      </w:r>
-      <w:r>
-        <w:rPr>
-          <w:color w:val="0070C0"/>
-          <w:sz w:val="28"/>
-          <w:szCs w:val="28"/>
-          <w:u w:val="single"/>
-        </w:rPr>
-        <w:t>t</w:t>
-      </w:r>
-      <w:r>
-        <w:rPr>
-          <w:color w:val="0070C0"/>
-          <w:sz w:val="28"/>
-          <w:szCs w:val="28"/>
-          <w:u w:val="single"/>
-        </w:rPr>
-        <w:t>op</w:t>
-      </w:r>
-      <w:r>
-        <w:rPr>
-          <w:color w:val="0070C0"/>
-          <w:sz w:val="28"/>
-          <w:szCs w:val="28"/>
-          <w:u w:val="single"/>
-        </w:rPr>
-        <w:t>_id</w:t>
-      </w:r>
-      <w:r>
-        <w:rPr>
-          <w:sz w:val="28"/>
-          <w:szCs w:val="28"/>
-        </w:rPr>
-        <w:t>, t</w:t>
-      </w:r>
-      <w:r>
-        <w:rPr>
-          <w:sz w:val="28"/>
-          <w:szCs w:val="28"/>
-        </w:rPr>
-        <w:t>op</w:t>
-      </w:r>
-      <w:r>
-        <w:rPr>
-          <w:sz w:val="28"/>
-          <w:szCs w:val="28"/>
-        </w:rPr>
-        <w:t>_name</w:t>
-      </w:r>
-      <w:r>
-        <w:rPr>
-          <w:sz w:val="28"/>
-          <w:szCs w:val="28"/>
-        </w:rPr>
-        <w:t xml:space="preserve">, </w:t>
-      </w:r>
-      <w:r>
-        <w:rPr>
-          <w:color w:val="FF0000"/>
-          <w:sz w:val="28"/>
-          <w:szCs w:val="28"/>
-        </w:rPr>
-        <w:t>c</w:t>
-      </w:r>
-      <w:r>
-        <w:rPr>
-          <w:color w:val="FF0000"/>
-          <w:sz w:val="28"/>
-          <w:szCs w:val="28"/>
-        </w:rPr>
-        <w:t>rs</w:t>
-      </w:r>
-      <w:r>
-        <w:rPr>
-          <w:color w:val="FF0000"/>
-          <w:sz w:val="28"/>
-          <w:szCs w:val="28"/>
-        </w:rPr>
-        <w:t>_id</w:t>
-      </w:r>
-      <w:r>
-        <w:rPr>
-          <w:sz w:val="28"/>
-          <w:szCs w:val="28"/>
-        </w:rPr>
-        <w:t>]</w:t>
-      </w:r>
-    </w:p>
-    <w:p>
-      <w:pPr>
-        <w:ind w:left="540"/>
-        <w:rPr>
-          <w:sz w:val="28"/>
-          <w:szCs w:val="28"/>
-        </w:rPr>
-      </w:pPr>
-    </w:p>
-    <w:p>
-      <w:pPr>
-        <w:ind w:left="540"/>
-        <w:rPr>
-          <w:sz w:val="28"/>
-          <w:szCs w:val="28"/>
-        </w:rPr>
-      </w:pPr>
-      <w:r>
-        <w:rPr>
-          <w:b/>
-          <w:bCs/>
-          <w:sz w:val="28"/>
-          <w:szCs w:val="28"/>
-        </w:rPr>
-        <w:t>Exam</w:t>
-      </w:r>
-      <w:r>
-        <w:rPr>
-          <w:sz w:val="28"/>
-          <w:szCs w:val="28"/>
-        </w:rPr>
-        <w:t xml:space="preserve"> [</w:t>
-      </w:r>
-      <w:r>
-        <w:rPr>
-          <w:color w:val="0070C0"/>
-          <w:sz w:val="28"/>
-          <w:szCs w:val="28"/>
-          <w:u w:val="single"/>
-        </w:rPr>
-        <w:t>e</w:t>
-      </w:r>
-      <w:r>
-        <w:rPr>
-          <w:color w:val="0070C0"/>
-          <w:sz w:val="28"/>
-          <w:szCs w:val="28"/>
-          <w:u w:val="single"/>
-        </w:rPr>
-        <w:t>x</w:t>
-      </w:r>
-      <w:r>
-        <w:rPr>
-          <w:color w:val="0070C0"/>
-          <w:sz w:val="28"/>
-          <w:szCs w:val="28"/>
-          <w:u w:val="single"/>
-        </w:rPr>
-        <w:t>_id</w:t>
-      </w:r>
-      <w:r>
-        <w:rPr>
-          <w:sz w:val="28"/>
-          <w:szCs w:val="28"/>
-        </w:rPr>
-        <w:t xml:space="preserve">, </w:t>
-      </w:r>
-      <w:r>
-        <w:rPr>
-          <w:sz w:val="28"/>
-          <w:szCs w:val="28"/>
-        </w:rPr>
-        <w:t>date</w:t>
-      </w:r>
-      <w:r>
-        <w:rPr>
-          <w:sz w:val="28"/>
-          <w:szCs w:val="28"/>
-        </w:rPr>
-        <w:t xml:space="preserve">, </w:t>
-      </w:r>
-      <w:r>
-        <w:rPr>
-          <w:color w:val="FF0000"/>
-          <w:sz w:val="28"/>
-          <w:szCs w:val="28"/>
-        </w:rPr>
-        <w:t>c</w:t>
-      </w:r>
-      <w:r>
-        <w:rPr>
-          <w:color w:val="FF0000"/>
-          <w:sz w:val="28"/>
-          <w:szCs w:val="28"/>
-        </w:rPr>
-        <w:t>rs</w:t>
-      </w:r>
-      <w:r>
-        <w:rPr>
-          <w:color w:val="FF0000"/>
-          <w:sz w:val="28"/>
-          <w:szCs w:val="28"/>
-        </w:rPr>
-        <w:t>_id</w:t>
-      </w:r>
-      <w:r>
-        <w:rPr>
-          <w:sz w:val="28"/>
-          <w:szCs w:val="28"/>
-        </w:rPr>
-        <w:t>]</w:t>
-      </w:r>
-    </w:p>
-    <w:p>
-      <w:pPr>
-        <w:ind w:left="540"/>
-        <w:rPr>
-          <w:sz w:val="28"/>
-          <w:szCs w:val="28"/>
-        </w:rPr>
-      </w:pPr>
-    </w:p>
-    <w:p>
-      <w:pPr>
-        <w:ind w:left="540"/>
-        <w:rPr>
-          <w:sz w:val="28"/>
-          <w:szCs w:val="28"/>
-        </w:rPr>
-      </w:pPr>
-      <w:r>
-        <w:rPr>
-          <w:b/>
-          <w:bCs/>
-          <w:sz w:val="28"/>
-          <w:szCs w:val="28"/>
-        </w:rPr>
-        <w:t>Exam</w:t>
-      </w:r>
-      <w:r>
-        <w:rPr>
-          <w:b/>
-          <w:bCs/>
-          <w:sz w:val="28"/>
-          <w:szCs w:val="28"/>
-        </w:rPr>
-        <w:t>_Question</w:t>
-      </w:r>
-      <w:r>
-        <w:rPr>
-          <w:sz w:val="28"/>
-          <w:szCs w:val="28"/>
-        </w:rPr>
-        <w:t xml:space="preserve"> [</w:t>
-      </w:r>
-      <w:r>
-        <w:rPr>
-          <w:color w:val="ED7D31" w:themeColor="accent2"/>
-          <w:sz w:val="28"/>
-          <w:szCs w:val="28"/>
-          <w:u w:val="single"/>
-        </w:rPr>
-        <w:t>e</w:t>
-      </w:r>
-      <w:r>
-        <w:rPr>
-          <w:color w:val="ED7D31" w:themeColor="accent2"/>
-          <w:sz w:val="28"/>
-          <w:szCs w:val="28"/>
-          <w:u w:val="single"/>
-        </w:rPr>
-        <w:t>x</w:t>
-      </w:r>
-      <w:r>
-        <w:rPr>
-          <w:color w:val="ED7D31" w:themeColor="accent2"/>
-          <w:sz w:val="28"/>
-          <w:szCs w:val="28"/>
-          <w:u w:val="single"/>
-        </w:rPr>
-        <w:t>_id,</w:t>
-      </w:r>
-      <w:r>
-        <w:rPr>
-          <w:color w:val="ED7D31" w:themeColor="accent2"/>
-          <w:sz w:val="28"/>
-          <w:szCs w:val="28"/>
-          <w:u w:val="single"/>
-        </w:rPr>
-        <w:t xml:space="preserve"> q_id</w:t>
+        <w:t>_id, q_id</w:t>
       </w:r>
       <w:r>
         <w:rPr>
@@ -1347,7 +1337,7 @@
 </file>
 
 <file path=word/styles.xml><?xml version="1.0" encoding="utf-8"?>
-<w:styles xmlns:mc="http://schemas.openxmlformats.org/markup-compatibility/2006" xmlns:r="http://schemas.openxmlformats.org/officeDocument/2006/relationships" xmlns:w="http://schemas.openxmlformats.org/wordprocessingml/2006/main" xmlns:w14="http://schemas.microsoft.com/office/word/2010/wordml" xmlns:w15="http://schemas.microsoft.com/office/word/2012/wordml" xmlns:w16cex="http://schemas.microsoft.com/office/word/2018/wordml/cex" xmlns:w16cid="http://schemas.microsoft.com/office/word/2016/wordml/cid" xmlns:w16="http://schemas.microsoft.com/office/word/2018/wordml" xmlns:w16sdtdh="http://schemas.microsoft.com/office/word/2020/wordml/sdtdatahash" xmlns:w16se="http://schemas.microsoft.com/office/word/2015/wordml/symex" mc:Ignorable="w14 w15 w16se w16cid w16 w16cex w16sdtdh">
+<w:styles xmlns:mc="http://schemas.openxmlformats.org/markup-compatibility/2006" xmlns:r="http://schemas.openxmlformats.org/officeDocument/2006/relationships" xmlns:w="http://schemas.openxmlformats.org/wordprocessingml/2006/main" xmlns:w14="http://schemas.microsoft.com/office/word/2010/wordml" xmlns:w15="http://schemas.microsoft.com/office/word/2012/wordml" xmlns:w16se="http://schemas.microsoft.com/office/word/2015/wordml/symex" mc:Ignorable="w14 w15 w16se">
   <w:docDefaults>
     <w:rPrDefault>
       <w:rPr>
@@ -1363,7 +1353,7 @@
       </w:pPr>
     </w:pPrDefault>
   </w:docDefaults>
-  <w:latentStyles w:defLockedState="0" w:defUIPriority="99" w:defSemiHidden="0" w:defUnhideWhenUsed="0" w:defQFormat="0" w:count="376">
+  <w:latentStyles w:defLockedState="0" w:defUIPriority="99" w:defSemiHidden="0" w:defUnhideWhenUsed="0" w:defQFormat="0" w:count="371">
     <w:lsdException w:name="Normal" w:uiPriority="0" w:qFormat="1"/>
     <w:lsdException w:name="heading 1" w:uiPriority="9" w:qFormat="1"/>
     <w:lsdException w:name="heading 2" w:semiHidden="1" w:uiPriority="9" w:unhideWhenUsed="1" w:qFormat="1"/>
@@ -1735,11 +1725,6 @@
     <w:lsdException w:name="List Table 5 Dark Accent 6" w:uiPriority="50"/>
     <w:lsdException w:name="List Table 6 Colorful Accent 6" w:uiPriority="51"/>
     <w:lsdException w:name="List Table 7 Colorful Accent 6" w:uiPriority="52"/>
-    <w:lsdException w:name="Mention" w:semiHidden="1" w:unhideWhenUsed="1"/>
-    <w:lsdException w:name="Smart Hyperlink" w:semiHidden="1" w:unhideWhenUsed="1"/>
-    <w:lsdException w:name="Hashtag" w:semiHidden="1" w:unhideWhenUsed="1"/>
-    <w:lsdException w:name="Unresolved Mention" w:semiHidden="1" w:unhideWhenUsed="1"/>
-    <w:lsdException w:name="Smart Link" w:semiHidden="1" w:unhideWhenUsed="1"/>
   </w:latentStyles>
   <w:style w:type="paragraph" w:default="1" w:styleId="Normal">
     <w:name w:val="Normal"/>

</xml_diff>